<commit_message>
Überprüfung des Protokolls 20160322
</commit_message>
<xml_diff>
--- a/Meeting-Protokoll-Historie-Word/in Prüfung/20160322_StatusmeetingII_QS_V1.docx
+++ b/Meeting-Protokoll-Historie-Word/in Prüfung/20160322_StatusmeetingII_QS_V1.docx
@@ -854,8 +854,6 @@
         </w:rPr>
         <w:t>Protokoll: Statusmeeting II</w:t>
       </w:r>
-      <w:bookmarkStart w:id="0" w:name="_GoBack"/>
-      <w:bookmarkEnd w:id="0"/>
     </w:p>
     <w:p>
       <w:pPr>
@@ -2112,6 +2110,9 @@
               <w:t>Produkts</w:t>
             </w:r>
             <w:proofErr w:type="spellEnd"/>
+            <w:r>
+              <w:t>.</w:t>
+            </w:r>
           </w:p>
         </w:tc>
         <w:tc>
@@ -2244,7 +2245,7 @@
             </w:r>
             <w:proofErr w:type="spellStart"/>
             <w:r>
-              <w:t>entscheidt</w:t>
+              <w:t>entscheidet</w:t>
             </w:r>
             <w:proofErr w:type="spellEnd"/>
             <w:r>
@@ -2252,11 +2253,33 @@
             </w:r>
             <w:proofErr w:type="spellStart"/>
             <w:r>
+              <w:t>sich</w:t>
+            </w:r>
+            <w:proofErr w:type="spellEnd"/>
+            <w:r>
+              <w:t xml:space="preserve"> </w:t>
+            </w:r>
+            <w:proofErr w:type="spellStart"/>
+            <w:r>
               <w:t>für</w:t>
             </w:r>
             <w:proofErr w:type="spellEnd"/>
             <w:r>
+              <w:t xml:space="preserve"> den </w:t>
+            </w:r>
+            <w:proofErr w:type="spellStart"/>
+            <w:r>
+              <w:t>Einsatz</w:t>
+            </w:r>
+            <w:proofErr w:type="spellEnd"/>
+            <w:r>
+              <w:t xml:space="preserve"> des</w:t>
+            </w:r>
+            <w:r>
               <w:t xml:space="preserve"> Interview</w:t>
+            </w:r>
+            <w:r>
+              <w:t>s.</w:t>
             </w:r>
           </w:p>
         </w:tc>
@@ -2417,6 +2440,9 @@
               <w:t>Produkt</w:t>
             </w:r>
             <w:proofErr w:type="spellEnd"/>
+            <w:r>
+              <w:t>.</w:t>
+            </w:r>
           </w:p>
         </w:tc>
         <w:tc>
@@ -2569,7 +2595,72 @@
             </w:r>
             <w:proofErr w:type="spellEnd"/>
             <w:r>
-              <w:t xml:space="preserve"> Arbeitspaket-1.3</w:t>
+              <w:t xml:space="preserve"> </w:t>
+            </w:r>
+            <w:proofErr w:type="spellStart"/>
+            <w:r>
+              <w:t>Arbeitspaket</w:t>
+            </w:r>
+            <w:proofErr w:type="spellEnd"/>
+            <w:r>
+              <w:t xml:space="preserve">, </w:t>
+            </w:r>
+            <w:proofErr w:type="spellStart"/>
+            <w:r>
+              <w:t>bzw</w:t>
+            </w:r>
+            <w:proofErr w:type="spellEnd"/>
+            <w:r>
+              <w:t xml:space="preserve">. </w:t>
+            </w:r>
+            <w:proofErr w:type="spellStart"/>
+            <w:r>
+              <w:lastRenderedPageBreak/>
+              <w:t>Wir</w:t>
+            </w:r>
+            <w:proofErr w:type="spellEnd"/>
+            <w:r>
+              <w:t xml:space="preserve"> </w:t>
+            </w:r>
+            <w:proofErr w:type="spellStart"/>
+            <w:r>
+              <w:t>befinden</w:t>
+            </w:r>
+            <w:proofErr w:type="spellEnd"/>
+            <w:r>
+              <w:t xml:space="preserve"> </w:t>
+            </w:r>
+            <w:proofErr w:type="spellStart"/>
+            <w:r>
+              <w:t>uns</w:t>
+            </w:r>
+            <w:proofErr w:type="spellEnd"/>
+            <w:r>
+              <w:t xml:space="preserve"> </w:t>
+            </w:r>
+            <w:proofErr w:type="spellStart"/>
+            <w:r>
+              <w:t>beim</w:t>
+            </w:r>
+            <w:proofErr w:type="spellEnd"/>
+            <w:r>
+              <w:t xml:space="preserve"> </w:t>
+            </w:r>
+            <w:proofErr w:type="spellStart"/>
+            <w:r>
+              <w:t>Erstellen</w:t>
+            </w:r>
+            <w:proofErr w:type="spellEnd"/>
+            <w:r>
+              <w:t xml:space="preserve"> des </w:t>
+            </w:r>
+            <w:proofErr w:type="spellStart"/>
+            <w:r>
+              <w:t>Fragenbogens</w:t>
+            </w:r>
+            <w:proofErr w:type="spellEnd"/>
+            <w:r>
+              <w:t>.</w:t>
             </w:r>
           </w:p>
         </w:tc>
@@ -2712,7 +2803,13 @@
             </w:r>
             <w:proofErr w:type="spellStart"/>
             <w:r>
-              <w:t>Fragenbogn</w:t>
+              <w:t>Fragenbog</w:t>
+            </w:r>
+            <w:r>
+              <w:t>e</w:t>
+            </w:r>
+            <w:r>
+              <w:t>n</w:t>
             </w:r>
             <w:proofErr w:type="spellEnd"/>
             <w:r>
@@ -2734,9 +2831,15 @@
             <w:r>
               <w:t xml:space="preserve"> </w:t>
             </w:r>
+            <w:r>
+              <w:t xml:space="preserve">den </w:t>
+            </w:r>
             <w:proofErr w:type="spellStart"/>
             <w:r>
               <w:t>Rolle</w:t>
+            </w:r>
+            <w:r>
+              <w:t>n</w:t>
             </w:r>
             <w:proofErr w:type="spellEnd"/>
             <w:r>
@@ -3506,6 +3609,9 @@
             <w:r>
               <w:t xml:space="preserve"> Paulus</w:t>
             </w:r>
+            <w:r>
+              <w:t>.</w:t>
+            </w:r>
           </w:p>
         </w:tc>
         <w:tc>
@@ -4002,6 +4108,9 @@
             <w:r>
               <w:t>Arbeitspaket</w:t>
             </w:r>
+            <w:r>
+              <w:t>e</w:t>
+            </w:r>
             <w:proofErr w:type="spellEnd"/>
             <w:r>
               <w:t xml:space="preserve"> </w:t>
@@ -4408,6 +4517,9 @@
             <w:r>
               <w:t xml:space="preserve"> </w:t>
             </w:r>
+            <w:r>
+              <w:t xml:space="preserve">die </w:t>
+            </w:r>
             <w:proofErr w:type="spellStart"/>
             <w:r>
               <w:t>Gruppenabstimmung</w:t>
@@ -5045,7 +5157,11 @@
               <w:right w:w="40" w:type="dxa"/>
             </w:tcMar>
           </w:tcPr>
-          <w:p/>
+          <w:p>
+            <w:r>
+              <w:t>HJ</w:t>
+            </w:r>
+          </w:p>
         </w:tc>
       </w:tr>
       <w:tr>
@@ -5519,7 +5635,18 @@
             </w:r>
             <w:proofErr w:type="spellEnd"/>
             <w:r>
-              <w:t xml:space="preserve"> filter.</w:t>
+              <w:t xml:space="preserve"> </w:t>
+            </w:r>
+            <w:proofErr w:type="spellStart"/>
+            <w:r>
+              <w:t>filter</w:t>
+            </w:r>
+            <w:r>
+              <w:t>n</w:t>
+            </w:r>
+            <w:proofErr w:type="spellEnd"/>
+            <w:r>
+              <w:t>.</w:t>
             </w:r>
           </w:p>
         </w:tc>
@@ -5870,6 +5997,9 @@
               <w:t>fertig</w:t>
             </w:r>
             <w:proofErr w:type="spellEnd"/>
+            <w:r>
+              <w:t>.</w:t>
+            </w:r>
           </w:p>
         </w:tc>
         <w:tc>
@@ -6025,6 +6155,9 @@
               <w:t>fertig</w:t>
             </w:r>
             <w:proofErr w:type="spellEnd"/>
+            <w:r>
+              <w:t>.</w:t>
+            </w:r>
           </w:p>
         </w:tc>
         <w:tc>
@@ -6098,14 +6231,8 @@
           <w:p>
             <w:pPr>
               <w:pStyle w:val="FreieForm"/>
-              <w:jc w:val="right"/>
+              <w:jc w:val="center"/>
             </w:pPr>
-            <w:r>
-              <w:rPr>
-                <w:rFonts w:ascii="Helvetica"/>
-              </w:rPr>
-              <w:t>4.5</w:t>
-            </w:r>
           </w:p>
         </w:tc>
         <w:tc>
@@ -6222,12 +6349,6 @@
               <w:pStyle w:val="FreieForm"/>
               <w:jc w:val="right"/>
             </w:pPr>
-            <w:r>
-              <w:rPr>
-                <w:rFonts w:ascii="Helvetica"/>
-              </w:rPr>
-              <w:t>4.6</w:t>
-            </w:r>
           </w:p>
         </w:tc>
         <w:tc>
@@ -6344,12 +6465,6 @@
               <w:pStyle w:val="FreieForm"/>
               <w:jc w:val="right"/>
             </w:pPr>
-            <w:r>
-              <w:rPr>
-                <w:rFonts w:ascii="Helvetica"/>
-              </w:rPr>
-              <w:t>5.1</w:t>
-            </w:r>
           </w:p>
         </w:tc>
         <w:tc>
@@ -6466,12 +6581,6 @@
               <w:pStyle w:val="FreieForm"/>
               <w:jc w:val="right"/>
             </w:pPr>
-            <w:r>
-              <w:rPr>
-                <w:rFonts w:ascii="Helvetica"/>
-              </w:rPr>
-              <w:t>5.2</w:t>
-            </w:r>
           </w:p>
         </w:tc>
         <w:tc>
@@ -6588,12 +6697,6 @@
               <w:pStyle w:val="FreieForm"/>
               <w:jc w:val="right"/>
             </w:pPr>
-            <w:r>
-              <w:rPr>
-                <w:rFonts w:ascii="Helvetica"/>
-              </w:rPr>
-              <w:t>5.3</w:t>
-            </w:r>
           </w:p>
         </w:tc>
         <w:tc>
@@ -6710,12 +6813,8 @@
               <w:pStyle w:val="FreieForm"/>
               <w:jc w:val="right"/>
             </w:pPr>
-            <w:r>
-              <w:rPr>
-                <w:rFonts w:ascii="Helvetica"/>
-              </w:rPr>
-              <w:t>5.4</w:t>
-            </w:r>
+            <w:bookmarkStart w:id="0" w:name="_GoBack"/>
+            <w:bookmarkEnd w:id="0"/>
           </w:p>
         </w:tc>
         <w:tc>
@@ -6836,6 +6935,7 @@
               <w:rPr>
                 <w:rFonts w:ascii="Helvetica"/>
               </w:rPr>
+              <w:lastRenderedPageBreak/>
               <w:t>5.5</w:t>
             </w:r>
           </w:p>
@@ -6958,7 +7058,6 @@
               <w:rPr>
                 <w:rFonts w:ascii="Helvetica"/>
               </w:rPr>
-              <w:lastRenderedPageBreak/>
               <w:t>5.6</w:t>
             </w:r>
           </w:p>
@@ -8703,7 +8802,7 @@
         <w:sz w:val="16"/>
         <w:szCs w:val="16"/>
       </w:rPr>
-      <w:t>23. M</w:t>
+      <w:t>26. M</w:t>
     </w:r>
     <w:r>
       <w:rPr>
@@ -8719,7 +8818,7 @@
         <w:sz w:val="16"/>
         <w:szCs w:val="16"/>
       </w:rPr>
-      <w:t>rz 16 14:20</w:t>
+      <w:t>rz 16 15:06</w:t>
     </w:r>
     <w:r>
       <w:rPr>
@@ -8871,7 +8970,7 @@
         <w:sz w:val="16"/>
         <w:szCs w:val="16"/>
       </w:rPr>
-      <w:t xml:space="preserve"> II_QS_V1_20160322</w:t>
+      <w:t xml:space="preserve"> II_QS_V2_20160322</w:t>
     </w:r>
     <w:r>
       <w:rPr>

</xml_diff>